<commit_message>
Added data types and collation information.
</commit_message>
<xml_diff>
--- a/Database Structure.docx
+++ b/Database Structure.docx
@@ -17,6 +17,16 @@
       </w:r>
       <w:r>
         <w:t xml:space="preserve">: </w:t>
+      </w:r>
+    </w:p>
+    <w:p>
+      <w:r>
+        <w:t>Collation: utf</w:t>
+      </w:r>
+      <w:bookmarkStart w:id="0" w:name="_GoBack"/>
+      <w:bookmarkEnd w:id="0"/>
+      <w:r>
+        <w:t>8_unicode_ci</w:t>
       </w:r>
     </w:p>
     <w:p>
@@ -33,6 +43,16 @@
       <w:r>
         <w:t>email</w:t>
       </w:r>
+      <w:r>
+        <w:t xml:space="preserve"> </w:t>
+      </w:r>
+      <w:r>
+        <w:tab/>
+        <w:t>(VARCHAR (255)</w:t>
+      </w:r>
+      <w:r>
+        <w:t>)</w:t>
+      </w:r>
     </w:p>
     <w:p>
       <w:pPr>
@@ -43,10 +63,22 @@
         </w:numPr>
       </w:pPr>
       <w:r>
-        <w:t>u</w:t>
+        <w:t>U</w:t>
       </w:r>
       <w:r>
         <w:t>sername</w:t>
+      </w:r>
+      <w:r>
+        <w:tab/>
+      </w:r>
+      <w:r>
+        <w:tab/>
+      </w:r>
+      <w:r>
+        <w:t>(VARCHAR (255)</w:t>
+      </w:r>
+      <w:r>
+        <w:t>)</w:t>
       </w:r>
     </w:p>
     <w:p>
@@ -58,10 +90,22 @@
         </w:numPr>
       </w:pPr>
       <w:r>
-        <w:t>p</w:t>
+        <w:t>P</w:t>
       </w:r>
       <w:r>
         <w:t>assword</w:t>
+      </w:r>
+      <w:r>
+        <w:tab/>
+      </w:r>
+      <w:r>
+        <w:tab/>
+      </w:r>
+      <w:r>
+        <w:t>(VARCHAR (255)</w:t>
+      </w:r>
+      <w:r>
+        <w:t>)</w:t>
       </w:r>
     </w:p>
     <w:p>
@@ -95,7 +139,7 @@
         <w:pStyle w:val="ListParagraph"/>
         <w:numPr>
           <w:ilvl w:val="0"/>
-          <w:numId w:val="2"/>
+          <w:numId w:val="1"/>
         </w:numPr>
       </w:pPr>
       <w:r>
@@ -103,6 +147,18 @@
       </w:r>
       <w:r>
         <w:t>url</w:t>
+      </w:r>
+      <w:r>
+        <w:tab/>
+      </w:r>
+      <w:r>
+        <w:tab/>
+      </w:r>
+      <w:r>
+        <w:t>(VARCHAR (255)</w:t>
+      </w:r>
+      <w:r>
+        <w:t>)</w:t>
       </w:r>
     </w:p>
     <w:p>
@@ -116,6 +172,43 @@
       <w:r>
         <w:t>last-modified</w:t>
       </w:r>
+      <w:r>
+        <w:tab/>
+      </w:r>
+      <w:r>
+        <w:tab/>
+        <w:t>(DATETIME)</w:t>
+      </w:r>
+    </w:p>
+    <w:p>
+      <w:pPr>
+        <w:pStyle w:val="ListParagraph"/>
+        <w:numPr>
+          <w:ilvl w:val="0"/>
+          <w:numId w:val="1"/>
+        </w:numPr>
+      </w:pPr>
+      <w:r>
+        <w:t>e</w:t>
+      </w:r>
+      <w:r>
+        <w:t>tag</w:t>
+      </w:r>
+      <w:r>
+        <w:tab/>
+      </w:r>
+      <w:r>
+        <w:tab/>
+      </w:r>
+      <w:r>
+        <w:tab/>
+      </w:r>
+      <w:r>
+        <w:t>(VARCHAR (255)</w:t>
+      </w:r>
+      <w:r>
+        <w:t>)</w:t>
+      </w:r>
     </w:p>
     <w:p>
       <w:pPr>
@@ -125,11 +218,19 @@
           <w:numId w:val="2"/>
         </w:numPr>
       </w:pPr>
-      <w:r>
-        <w:t>e</w:t>
-      </w:r>
-      <w:r>
-        <w:t>tag</w:t>
+    </w:p>
+    <w:p>
+      <w:r>
+        <w:t>Table 3 (</w:t>
+      </w:r>
+      <w:r>
+        <w:t>User_URL_List</w:t>
+      </w:r>
+      <w:r>
+        <w:t>):</w:t>
+      </w:r>
+      <w:r>
+        <w:t xml:space="preserve"> </w:t>
       </w:r>
     </w:p>
     <w:p>
@@ -137,22 +238,23 @@
         <w:pStyle w:val="ListParagraph"/>
         <w:numPr>
           <w:ilvl w:val="0"/>
-          <w:numId w:val="2"/>
+          <w:numId w:val="1"/>
         </w:numPr>
       </w:pPr>
-    </w:p>
-    <w:p>
-      <w:r>
-        <w:t>Table 3 (</w:t>
-      </w:r>
-      <w:r>
-        <w:t>User_URL_List</w:t>
-      </w:r>
-      <w:r>
-        <w:t>):</w:t>
-      </w:r>
-      <w:r>
-        <w:t xml:space="preserve"> </w:t>
+      <w:r>
+        <w:t xml:space="preserve">Foreign Key: </w:t>
+      </w:r>
+      <w:r>
+        <w:t>email</w:t>
+      </w:r>
+      <w:r>
+        <w:tab/>
+      </w:r>
+      <w:r>
+        <w:t>(VARCHAR (255)</w:t>
+      </w:r>
+      <w:r>
+        <w:t>)</w:t>
       </w:r>
     </w:p>
     <w:p>
@@ -160,47 +262,60 @@
         <w:pStyle w:val="ListParagraph"/>
         <w:numPr>
           <w:ilvl w:val="0"/>
-          <w:numId w:val="3"/>
+          <w:numId w:val="1"/>
         </w:numPr>
       </w:pPr>
       <w:r>
-        <w:t xml:space="preserve">Foreign Key: </w:t>
-      </w:r>
-      <w:r>
-        <w:t>email</w:t>
+        <w:t>Foreign Key: url</w:t>
+      </w:r>
+      <w:r>
+        <w:tab/>
+      </w:r>
+      <w:r>
+        <w:tab/>
+      </w:r>
+      <w:r>
+        <w:t>(VARCHAR (255)</w:t>
+      </w:r>
+      <w:r>
+        <w:t>)</w:t>
       </w:r>
     </w:p>
     <w:p>
       <w:pPr>
         <w:pStyle w:val="ListParagraph"/>
-        <w:numPr>
-          <w:ilvl w:val="0"/>
-          <w:numId w:val="3"/>
-        </w:numPr>
-      </w:pPr>
-      <w:r>
-        <w:t>Foreign Key: url</w:t>
-      </w:r>
+      </w:pPr>
     </w:p>
     <w:p/>
     <w:p>
       <w:r>
-        <w:t>Get url info for the user whose email is “email”</w:t>
-      </w:r>
-      <w:bookmarkStart w:id="0" w:name="_GoBack"/>
-      <w:bookmarkEnd w:id="0"/>
-      <w:r>
-        <w:t>:</w:t>
-      </w:r>
-    </w:p>
-    <w:p>
-      <w:r>
-        <w:t>SELECT * FROM URLs</w:t>
-      </w:r>
-    </w:p>
-    <w:p>
-      <w:r>
-        <w:t>JOIN USER_URL_LIST USING (</w:t>
+        <w:t>Get url info for the user whose email is “email”:</w:t>
+      </w:r>
+    </w:p>
+    <w:p>
+      <w:r>
+        <w:t>SELECT * FROM url</w:t>
+      </w:r>
+      <w:r>
+        <w:t>s</w:t>
+      </w:r>
+      <w:r>
+        <w:t xml:space="preserve"> </w:t>
+      </w:r>
+      <w:r>
+        <w:t xml:space="preserve">JOIN </w:t>
+      </w:r>
+      <w:r>
+        <w:t>user_url</w:t>
+      </w:r>
+      <w:r>
+        <w:t>_</w:t>
+      </w:r>
+      <w:r>
+        <w:t>list</w:t>
+      </w:r>
+      <w:r>
+        <w:t xml:space="preserve"> USING (</w:t>
       </w:r>
       <w:r>
         <w:t>email</w:t>

</xml_diff>

<commit_message>
Modified database structure to accomodate added features.
</commit_message>
<xml_diff>
--- a/Database Structure.docx
+++ b/Database Structure.docx
@@ -21,12 +21,7 @@
     </w:p>
     <w:p>
       <w:r>
-        <w:t>Collation: utf</w:t>
-      </w:r>
-      <w:bookmarkStart w:id="0" w:name="_GoBack"/>
-      <w:bookmarkEnd w:id="0"/>
-      <w:r>
-        <w:t>8_unicode_ci</w:t>
+        <w:t>Collation: utf8_unicode_ci</w:t>
       </w:r>
     </w:p>
     <w:p>
@@ -73,8 +68,6 @@
       </w:r>
       <w:r>
         <w:tab/>
-      </w:r>
-      <w:r>
         <w:t>(VARCHAR (255)</w:t>
       </w:r>
       <w:r>
@@ -100,8 +93,6 @@
       </w:r>
       <w:r>
         <w:tab/>
-      </w:r>
-      <w:r>
         <w:t>(VARCHAR (255)</w:t>
       </w:r>
       <w:r>
@@ -153,8 +144,6 @@
       </w:r>
       <w:r>
         <w:tab/>
-      </w:r>
-      <w:r>
         <w:t>(VARCHAR (255)</w:t>
       </w:r>
       <w:r>
@@ -177,7 +166,13 @@
       </w:r>
       <w:r>
         <w:tab/>
-        <w:t>(DATETIME)</w:t>
+        <w:t>(</w:t>
+      </w:r>
+      <w:r>
+        <w:t>VARCHAR (255)</w:t>
+      </w:r>
+      <w:r>
+        <w:t>)</w:t>
       </w:r>
     </w:p>
     <w:p>
@@ -202,8 +197,6 @@
       </w:r>
       <w:r>
         <w:tab/>
-      </w:r>
-      <w:r>
         <w:t>(VARCHAR (255)</w:t>
       </w:r>
       <w:r>
@@ -218,6 +211,22 @@
           <w:numId w:val="2"/>
         </w:numPr>
       </w:pPr>
+      <w:r>
+        <w:t>updated</w:t>
+      </w:r>
+      <w:r>
+        <w:tab/>
+      </w:r>
+      <w:r>
+        <w:tab/>
+        <w:t>(</w:t>
+      </w:r>
+      <w:r>
+        <w:t>TINYINT</w:t>
+      </w:r>
+      <w:r>
+        <w:t>(1))</w:t>
+      </w:r>
     </w:p>
     <w:p>
       <w:r>
@@ -249,8 +258,6 @@
       </w:r>
       <w:r>
         <w:tab/>
-      </w:r>
-      <w:r>
         <w:t>(VARCHAR (255)</w:t>
       </w:r>
       <w:r>
@@ -273,8 +280,6 @@
       </w:r>
       <w:r>
         <w:tab/>
-      </w:r>
-      <w:r>
         <w:t>(VARCHAR (255)</w:t>
       </w:r>
       <w:r>
@@ -286,43 +291,9 @@
         <w:pStyle w:val="ListParagraph"/>
       </w:pPr>
     </w:p>
-    <w:p/>
-    <w:p>
-      <w:r>
-        <w:t>Get url info for the user whose email is “email”:</w:t>
-      </w:r>
-    </w:p>
-    <w:p>
-      <w:r>
-        <w:t>SELECT * FROM url</w:t>
-      </w:r>
-      <w:r>
-        <w:t>s</w:t>
-      </w:r>
-      <w:r>
-        <w:t xml:space="preserve"> </w:t>
-      </w:r>
-      <w:r>
-        <w:t xml:space="preserve">JOIN </w:t>
-      </w:r>
-      <w:r>
-        <w:t>user_url</w:t>
-      </w:r>
-      <w:r>
-        <w:t>_</w:t>
-      </w:r>
-      <w:r>
-        <w:t>list</w:t>
-      </w:r>
-      <w:r>
-        <w:t xml:space="preserve"> USING (</w:t>
-      </w:r>
-      <w:r>
-        <w:t>email</w:t>
-      </w:r>
-      <w:r>
-        <w:t>);</w:t>
-      </w:r>
+    <w:p>
+      <w:bookmarkStart w:id="0" w:name="_GoBack"/>
+      <w:bookmarkEnd w:id="0"/>
     </w:p>
     <w:sectPr>
       <w:pgSz w:w="12240" w:h="15840"/>

</xml_diff>

<commit_message>
Added email for notifications and its password to "Database Structure.docx".
</commit_message>
<xml_diff>
--- a/Database Structure.docx
+++ b/Database Structure.docx
@@ -115,11 +115,16 @@
       <w:r>
         <w:t xml:space="preserve"> (</w:t>
       </w:r>
+      <w:proofErr w:type="spellStart"/>
       <w:r>
         <w:t>url</w:t>
       </w:r>
       <w:r>
-        <w:t>s)</w:t>
+        <w:t>s</w:t>
+      </w:r>
+      <w:proofErr w:type="spellEnd"/>
+      <w:r>
+        <w:t>)</w:t>
       </w:r>
       <w:r>
         <w:t>:</w:t>
@@ -136,9 +141,11 @@
       <w:r>
         <w:t xml:space="preserve">Primary Key: </w:t>
       </w:r>
+      <w:proofErr w:type="spellStart"/>
       <w:r>
         <w:t>url</w:t>
       </w:r>
+      <w:proofErr w:type="spellEnd"/>
       <w:r>
         <w:tab/>
       </w:r>
@@ -183,12 +190,14 @@
           <w:numId w:val="1"/>
         </w:numPr>
       </w:pPr>
+      <w:proofErr w:type="spellStart"/>
       <w:r>
         <w:t>e</w:t>
       </w:r>
       <w:r>
         <w:t>tag</w:t>
       </w:r>
+      <w:proofErr w:type="spellEnd"/>
       <w:r>
         <w:tab/>
       </w:r>
@@ -232,9 +241,11 @@
       <w:r>
         <w:t>Table 3 (</w:t>
       </w:r>
+      <w:proofErr w:type="spellStart"/>
       <w:r>
         <w:t>User_URL_List</w:t>
       </w:r>
+      <w:proofErr w:type="spellEnd"/>
       <w:r>
         <w:t>):</w:t>
       </w:r>
@@ -273,8 +284,13 @@
         </w:numPr>
       </w:pPr>
       <w:r>
-        <w:t>Foreign Key: url</w:t>
-      </w:r>
+        <w:t xml:space="preserve">Foreign Key: </w:t>
+      </w:r>
+      <w:proofErr w:type="spellStart"/>
+      <w:r>
+        <w:t>url</w:t>
+      </w:r>
+      <w:proofErr w:type="spellEnd"/>
       <w:r>
         <w:tab/>
       </w:r>
@@ -291,9 +307,23 @@
         <w:pStyle w:val="ListParagraph"/>
       </w:pPr>
     </w:p>
-    <w:p>
+    <w:p/>
+    <w:p>
+      <w:r>
+        <w:t>Email for notifications: notifymeupdate@gmail.com</w:t>
+      </w:r>
+    </w:p>
+    <w:p>
+      <w:r>
+        <w:t xml:space="preserve">Password: </w:t>
+      </w:r>
       <w:bookmarkStart w:id="0" w:name="_GoBack"/>
       <w:bookmarkEnd w:id="0"/>
+      <w:proofErr w:type="spellStart"/>
+      <w:r>
+        <w:t>emailForUpdates</w:t>
+      </w:r>
+      <w:proofErr w:type="spellEnd"/>
     </w:p>
     <w:sectPr>
       <w:pgSz w:w="12240" w:h="15840"/>

</xml_diff>